<commit_message>
Subject: Added the diagram to the project doc
</commit_message>
<xml_diff>
--- a/Unit 3 - Infrastructure as Code/Final Project/Project.docx
+++ b/Unit 3 - Infrastructure as Code/Final Project/Project.docx
@@ -507,6 +507,7 @@
         <w:pStyle w:val="NoSpacing"/>
       </w:pPr>
       <w:r>
+        <w:lastRenderedPageBreak/>
         <w:t>While your instances are in public subnets, you'll also need the </w:t>
       </w:r>
       <w:r>
@@ -636,6 +637,69 @@
       </w:r>
       <w:r>
         <w:t>, and it would need to have the private key that you use to access the other servers.</w:t>
+      </w:r>
+    </w:p>
+    <w:p>
+      <w:pPr>
+        <w:pStyle w:val="NoSpacing"/>
+      </w:pPr>
+    </w:p>
+    <w:p>
+      <w:pPr>
+        <w:pStyle w:val="NoSpacing"/>
+      </w:pPr>
+      <w:r>
+        <w:rPr>
+          <w:noProof/>
+        </w:rPr>
+        <w:drawing>
+          <wp:inline distT="0" distB="0" distL="0" distR="0" wp14:anchorId="35990B69" wp14:editId="66F01725">
+            <wp:extent cx="7620000" cy="4667250"/>
+            <wp:effectExtent l="0" t="0" r="0" b="0"/>
+            <wp:docPr id="1" name="Picture 1"/>
+            <wp:cNvGraphicFramePr>
+              <a:graphicFrameLocks xmlns:a="http://schemas.openxmlformats.org/drawingml/2006/main" noChangeAspect="1"/>
+            </wp:cNvGraphicFramePr>
+            <a:graphic xmlns:a="http://schemas.openxmlformats.org/drawingml/2006/main">
+              <a:graphicData uri="http://schemas.openxmlformats.org/drawingml/2006/picture">
+                <pic:pic xmlns:pic="http://schemas.openxmlformats.org/drawingml/2006/picture">
+                  <pic:nvPicPr>
+                    <pic:cNvPr id="0" name="Picture 1"/>
+                    <pic:cNvPicPr>
+                      <a:picLocks noChangeAspect="1" noChangeArrowheads="1"/>
+                    </pic:cNvPicPr>
+                  </pic:nvPicPr>
+                  <pic:blipFill>
+                    <a:blip r:embed="rId5">
+                      <a:extLst>
+                        <a:ext uri="{28A0092B-C50C-407E-A947-70E740481C1C}">
+                          <a14:useLocalDpi xmlns:a14="http://schemas.microsoft.com/office/drawing/2010/main" val="0"/>
+                        </a:ext>
+                      </a:extLst>
+                    </a:blip>
+                    <a:srcRect/>
+                    <a:stretch>
+                      <a:fillRect/>
+                    </a:stretch>
+                  </pic:blipFill>
+                  <pic:spPr bwMode="auto">
+                    <a:xfrm>
+                      <a:off x="0" y="0"/>
+                      <a:ext cx="7620000" cy="4667250"/>
+                    </a:xfrm>
+                    <a:prstGeom prst="rect">
+                      <a:avLst/>
+                    </a:prstGeom>
+                    <a:noFill/>
+                    <a:ln>
+                      <a:noFill/>
+                    </a:ln>
+                  </pic:spPr>
+                </pic:pic>
+              </a:graphicData>
+            </a:graphic>
+          </wp:inline>
+        </w:drawing>
       </w:r>
     </w:p>
     <w:p>
@@ -772,13 +836,7 @@
               </w:numPr>
             </w:pPr>
             <w:r>
-              <w:t xml:space="preserve">Launch Configuration </w:t>
-            </w:r>
-            <w:r>
-              <w:t>with health check</w:t>
-            </w:r>
-            <w:r>
-              <w:t xml:space="preserve">: </w:t>
+              <w:t xml:space="preserve">Launch Configuration with health check: </w:t>
             </w:r>
             <w:r>
               <w:sym w:font="Wingdings" w:char="F0FC"/>
@@ -909,7 +967,7 @@
             <w:tcW w:w="7827" w:type="dxa"/>
           </w:tcPr>
           <w:p>
-            <w:hyperlink r:id="rId5" w:history="1">
+            <w:hyperlink r:id="rId6" w:history="1">
               <w:r>
                 <w:rPr>
                   <w:rStyle w:val="Hyperlink"/>
@@ -991,21 +1049,7 @@
                 <w:b/>
                 <w:bCs/>
               </w:rPr>
-              <w:t>It does, Line 353, “</w:t>
-            </w:r>
-            <w:r>
-              <w:rPr>
-                <w:b/>
-                <w:bCs/>
-              </w:rPr>
-              <w:t>!Ref WebAppTargetGroup</w:t>
-            </w:r>
-            <w:r>
-              <w:rPr>
-                <w:b/>
-                <w:bCs/>
-              </w:rPr>
-              <w:t>”</w:t>
+              <w:t>It does, Line 353, “!Ref WebAppTargetGroup”</w:t>
             </w:r>
           </w:p>
           <w:p>
@@ -1031,21 +1075,7 @@
                 <w:b/>
                 <w:bCs/>
               </w:rPr>
-              <w:t>It does, Line 336, “</w:t>
-            </w:r>
-            <w:r>
-              <w:rPr>
-                <w:b/>
-                <w:bCs/>
-              </w:rPr>
-              <w:t>TargetGroupArn: !Ref 'WebAppTargetGroup'</w:t>
-            </w:r>
-            <w:r>
-              <w:rPr>
-                <w:b/>
-                <w:bCs/>
-              </w:rPr>
-              <w:t>”</w:t>
+              <w:t>It does, Line 336, “TargetGroupArn: !Ref 'WebAppTargetGroup'”</w:t>
             </w:r>
           </w:p>
         </w:tc>
@@ -1192,10 +1222,7 @@
               <w:t>The machine should have 10 GB or more of disk and should be a t3.small or better</w:t>
             </w:r>
             <w:r>
-              <w:t>:</w:t>
-            </w:r>
-            <w:r>
-              <w:t xml:space="preserve"> </w:t>
+              <w:t xml:space="preserve">: </w:t>
             </w:r>
             <w:r>
               <w:sym w:font="Wingdings" w:char="F0FC"/>
@@ -1210,6 +1237,7 @@
           </w:tcPr>
           <w:p>
             <w:r>
+              <w:lastRenderedPageBreak/>
               <w:t>SSH Key</w:t>
             </w:r>
           </w:p>
@@ -1297,10 +1325,7 @@
               <w:t>Any values in the output section are a bonus</w:t>
             </w:r>
             <w:r>
-              <w:t>:</w:t>
-            </w:r>
-            <w:r>
-              <w:t xml:space="preserve"> </w:t>
+              <w:t xml:space="preserve">: </w:t>
             </w:r>
             <w:r>
               <w:sym w:font="Wingdings" w:char="F0FC"/>

</xml_diff>